<commit_message>
PCA and introduce data
</commit_message>
<xml_diff>
--- a/analisis_multivariante.docx
+++ b/analisis_multivariante.docx
@@ -175,7 +175,7 @@
         <w:rPr>
           <w:rStyle w:val="VerbatimChar"/>
         </w:rPr>
-        <w:t xml:space="preserve">## [1] 2.0562689 0.4926162 0.2796596 0.1543862</w:t>
+        <w:t xml:space="preserve">## [1] 1.7083611 0.9560494 0.3830886 0.1439265</w:t>
       </w:r>
       <w:r>
         <w:br/>
@@ -202,7 +202,7 @@
         <w:rPr>
           <w:rStyle w:val="VerbatimChar"/>
         </w:rPr>
-        <w:t xml:space="preserve">##                      PC1         PC2         PC3        PC4</w:t>
+        <w:t xml:space="preserve">##                     PC1         PC2        PC3        PC4</w:t>
       </w:r>
       <w:r>
         <w:br/>
@@ -211,7 +211,7 @@
         <w:rPr>
           <w:rStyle w:val="VerbatimChar"/>
         </w:rPr>
-        <w:t xml:space="preserve">## Sepal.Length  0.36138659 -0.65658877  0.58202985  0.3154872</w:t>
+        <w:t xml:space="preserve">## Sepal.Length  0.5210659 -0.37741762  0.7195664  0.2612863</w:t>
       </w:r>
       <w:r>
         <w:br/>
@@ -220,7 +220,7 @@
         <w:rPr>
           <w:rStyle w:val="VerbatimChar"/>
         </w:rPr>
-        <w:t xml:space="preserve">## Sepal.Width  -0.08452251 -0.73016143 -0.59791083 -0.3197231</w:t>
+        <w:t xml:space="preserve">## Sepal.Width  -0.2693474 -0.92329566 -0.2443818 -0.1235096</w:t>
       </w:r>
       <w:r>
         <w:br/>
@@ -229,7 +229,7 @@
         <w:rPr>
           <w:rStyle w:val="VerbatimChar"/>
         </w:rPr>
-        <w:t xml:space="preserve">## Petal.Length  0.85667061  0.17337266 -0.07623608 -0.4798390</w:t>
+        <w:t xml:space="preserve">## Petal.Length  0.5804131 -0.02449161 -0.1421264 -0.8014492</w:t>
       </w:r>
       <w:r>
         <w:br/>
@@ -238,7 +238,7 @@
         <w:rPr>
           <w:rStyle w:val="VerbatimChar"/>
         </w:rPr>
-        <w:t xml:space="preserve">## Petal.Width   0.35828920  0.07548102 -0.54583143  0.7536574</w:t>
+        <w:t xml:space="preserve">## Petal.Width   0.5648565 -0.06694199 -0.6342727  0.5235971</w:t>
       </w:r>
     </w:p>
     <w:p>
@@ -258,7 +258,7 @@
         <w:rPr>
           <w:rStyle w:val="VerbatimChar"/>
         </w:rPr>
-        <w:t xml:space="preserve">##                           PC1     PC2    PC3     PC4</w:t>
+        <w:t xml:space="preserve">##                           PC1    PC2     PC3     PC4</w:t>
       </w:r>
       <w:r>
         <w:br/>
@@ -267,7 +267,7 @@
         <w:rPr>
           <w:rStyle w:val="VerbatimChar"/>
         </w:rPr>
-        <w:t xml:space="preserve">## Standard deviation     2.0563 0.49262 0.2797 0.15439</w:t>
+        <w:t xml:space="preserve">## Standard deviation     1.7084 0.9560 0.38309 0.14393</w:t>
       </w:r>
       <w:r>
         <w:br/>
@@ -276,7 +276,7 @@
         <w:rPr>
           <w:rStyle w:val="VerbatimChar"/>
         </w:rPr>
-        <w:t xml:space="preserve">## Proportion of Variance 0.9246 0.05307 0.0171 0.00521</w:t>
+        <w:t xml:space="preserve">## Proportion of Variance 0.7296 0.2285 0.03669 0.00518</w:t>
       </w:r>
       <w:r>
         <w:br/>
@@ -285,7 +285,79 @@
         <w:rPr>
           <w:rStyle w:val="VerbatimChar"/>
         </w:rPr>
-        <w:t xml:space="preserve">## Cumulative Proportion  0.9246 0.97769 0.9948 1.00000</w:t>
+        <w:t xml:space="preserve">## Cumulative Proportion  0.7296 0.9581 0.99482 1.00000</w:t>
+      </w:r>
+    </w:p>
+    <w:p>
+      <w:pPr>
+        <w:pStyle w:val="FirstParagraph"/>
+      </w:pPr>
+      <w:r>
+        <w:t xml:space="preserve">PLOTTING PCA</w:t>
+      </w:r>
+    </w:p>
+    <w:p>
+      <w:pPr>
+        <w:pStyle w:val="SourceCode"/>
+      </w:pPr>
+      <w:r>
+        <w:rPr>
+          <w:rStyle w:val="FunctionTok"/>
+        </w:rPr>
+        <w:t xml:space="preserve">biplot</w:t>
+      </w:r>
+      <w:r>
+        <w:rPr>
+          <w:rStyle w:val="NormalTok"/>
+        </w:rPr>
+        <w:t xml:space="preserve">(iris.pca)</w:t>
+      </w:r>
+    </w:p>
+    <w:p>
+      <w:pPr>
+        <w:pStyle w:val="FirstParagraph"/>
+      </w:pPr>
+      <w:r>
+        <w:drawing>
+          <wp:inline>
+            <wp:extent cx="4620126" cy="3696101"/>
+            <wp:effectExtent b="0" l="0" r="0" t="0"/>
+            <wp:docPr descr="" title="" id="1" name="Picture"/>
+            <a:graphic>
+              <a:graphicData uri="http://schemas.openxmlformats.org/drawingml/2006/picture">
+                <pic:pic>
+                  <pic:nvPicPr>
+                    <pic:cNvPr descr="analisis_multivariante_files/figure-docx/plotting%20pca-1.png" id="0" name="Picture"/>
+                    <pic:cNvPicPr>
+                      <a:picLocks noChangeArrowheads="1" noChangeAspect="1"/>
+                    </pic:cNvPicPr>
+                  </pic:nvPicPr>
+                  <pic:blipFill>
+                    <a:blip r:embed="rId21"/>
+                    <a:stretch>
+                      <a:fillRect/>
+                    </a:stretch>
+                  </pic:blipFill>
+                  <pic:spPr bwMode="auto">
+                    <a:xfrm>
+                      <a:off x="0" y="0"/>
+                      <a:ext cx="4620126" cy="3696101"/>
+                    </a:xfrm>
+                    <a:prstGeom prst="rect">
+                      <a:avLst/>
+                    </a:prstGeom>
+                    <a:noFill/>
+                    <a:ln w="9525">
+                      <a:noFill/>
+                      <a:headEnd/>
+                      <a:tailEnd/>
+                    </a:ln>
+                  </pic:spPr>
+                </pic:pic>
+              </a:graphicData>
+            </a:graphic>
+          </wp:inline>
+        </w:drawing>
       </w:r>
     </w:p>
     <w:sectPr/>

</xml_diff>